<commit_message>
refactor(event): remove the event
</commit_message>
<xml_diff>
--- a/Rhian Lopes da Costa e Eduarda dos Santos/LevantamentoIdeiaMyPet.docx
+++ b/Rhian Lopes da Costa e Eduarda dos Santos/LevantamentoIdeiaMyPet.docx
@@ -153,52 +153,20 @@
       <w:pPr>
         <w:jc w:val="both"/>
         <w:rPr>
+          <w:u w:val="single"/>
+        </w:rPr>
+      </w:pPr>
+      <w:r>
+        <w:rPr>
           <w:rFonts w:ascii="Segoe UI" w:hAnsi="Segoe UI" w:cs="Segoe UI"/>
           <w:color w:val="24292E"/>
           <w:shd w:val="clear" w:color="auto" w:fill="FFFFFF"/>
         </w:rPr>
-      </w:pPr>
-      <w:r>
-        <w:rPr>
-          <w:rFonts w:ascii="Segoe UI" w:hAnsi="Segoe UI" w:cs="Segoe UI"/>
-          <w:color w:val="24292E"/>
-          <w:shd w:val="clear" w:color="auto" w:fill="FFFFFF"/>
-        </w:rPr>
         <w:tab/>
         <w:t>O usuário com perfil de um de seus Pets poderá seguir e ser seguido por outros Pets, onde em seu perfil ou no perfil dos demais, será possível ver a quantidade de seguidores e pessoas que ele segue e a listagem dos mesmos.</w:t>
       </w:r>
-    </w:p>
-    <w:p>
-      <w:pPr>
-        <w:jc w:val="both"/>
-      </w:pPr>
-      <w:r>
-        <w:rPr>
-          <w:rFonts w:ascii="Segoe UI" w:hAnsi="Segoe UI" w:cs="Segoe UI"/>
-          <w:color w:val="24292E"/>
-          <w:shd w:val="clear" w:color="auto" w:fill="FFFFFF"/>
-        </w:rPr>
-        <w:tab/>
-        <w:t xml:space="preserve">Terá também um sistema de eventos usando API do Google Maps, </w:t>
-      </w:r>
-      <w:r>
-        <w:rPr>
-          <w:rFonts w:ascii="Segoe UI" w:hAnsi="Segoe UI" w:cs="Segoe UI"/>
-          <w:color w:val="24292E"/>
-          <w:shd w:val="clear" w:color="auto" w:fill="FFFFFF"/>
-        </w:rPr>
-        <w:t>para que assim, fique salva a localização do evento, e fique mais fácil dos outros Pets irem até o evento, exemplos de eventos como os conhecidos Chorrodrômos</w:t>
-      </w:r>
       <w:bookmarkStart w:id="0" w:name="_GoBack"/>
       <w:bookmarkEnd w:id="0"/>
-      <w:r>
-        <w:rPr>
-          <w:rFonts w:ascii="Segoe UI" w:hAnsi="Segoe UI" w:cs="Segoe UI"/>
-          <w:color w:val="24292E"/>
-          <w:shd w:val="clear" w:color="auto" w:fill="FFFFFF"/>
-        </w:rPr>
-        <w:t>, onde os usuários podem levar seus Pets para encontrar os demais participantes do evento.</w:t>
-      </w:r>
     </w:p>
     <w:sectPr>
       <w:pgSz w:w="11906" w:h="16838"/>

</xml_diff>